<commit_message>
Alterado documento de requisitos
</commit_message>
<xml_diff>
--- a/Documentação/documento-de-requisitos.docx
+++ b/Documentação/documento-de-requisitos.docx
@@ -291,7 +291,7 @@
           <w:sz w:val="32"/>
           <w:szCs w:val="32"/>
         </w:rPr>
-        <w:t xml:space="preserve">MULTIPLATAFORMA </w:t>
+        <w:t xml:space="preserve">MULTIPLATAFORMA - 1º </w:t>
       </w:r>
       <w:r>
         <w:rPr>
@@ -299,14 +299,6 @@
           <w:sz w:val="32"/>
           <w:szCs w:val="32"/>
         </w:rPr>
-        <w:t xml:space="preserve">- 1º </w:t>
-      </w:r>
-      <w:r>
-        <w:rPr>
-          <w:rFonts w:ascii="Arial" w:hAnsi="Arial" w:cs="Arial"/>
-          <w:sz w:val="32"/>
-          <w:szCs w:val="32"/>
-        </w:rPr>
         <w:t>SEMESTRE</w:t>
       </w:r>
     </w:p>
@@ -334,6 +326,52 @@
         <w:rPr>
           <w:rFonts w:ascii="Arial" w:hAnsi="Arial" w:cs="Arial"/>
           <w:sz w:val="32"/>
+        </w:rPr>
+      </w:pPr>
+    </w:p>
+    <w:p>
+      <w:pPr>
+        <w:jc w:val="center"/>
+        <w:rPr>
+          <w:rFonts w:ascii="Arial" w:hAnsi="Arial" w:cs="Arial"/>
+          <w:sz w:val="32"/>
+        </w:rPr>
+      </w:pPr>
+    </w:p>
+    <w:p>
+      <w:pPr>
+        <w:jc w:val="center"/>
+        <w:rPr>
+          <w:rFonts w:ascii="Arial" w:hAnsi="Arial" w:cs="Arial"/>
+          <w:sz w:val="32"/>
+        </w:rPr>
+      </w:pPr>
+    </w:p>
+    <w:p>
+      <w:pPr>
+        <w:jc w:val="center"/>
+        <w:rPr>
+          <w:rFonts w:ascii="Arial" w:hAnsi="Arial" w:cs="Arial"/>
+          <w:sz w:val="32"/>
+        </w:rPr>
+      </w:pPr>
+    </w:p>
+    <w:p>
+      <w:pPr>
+        <w:jc w:val="center"/>
+        <w:rPr>
+          <w:rFonts w:ascii="Arial" w:hAnsi="Arial" w:cs="Arial"/>
+          <w:sz w:val="32"/>
+        </w:rPr>
+      </w:pPr>
+    </w:p>
+    <w:p>
+      <w:pPr>
+        <w:jc w:val="center"/>
+        <w:rPr>
+          <w:rFonts w:ascii="Arial" w:hAnsi="Arial" w:cs="Arial"/>
+          <w:sz w:val="32"/>
+          <w:u w:val="single"/>
         </w:rPr>
       </w:pPr>
     </w:p>
@@ -384,51 +422,6 @@
       </w:pPr>
       <w:bookmarkStart w:id="0" w:name="_GoBack"/>
       <w:bookmarkEnd w:id="0"/>
-    </w:p>
-    <w:p>
-      <w:pPr>
-        <w:jc w:val="center"/>
-        <w:rPr>
-          <w:rFonts w:ascii="Arial" w:hAnsi="Arial" w:cs="Arial"/>
-          <w:sz w:val="32"/>
-        </w:rPr>
-      </w:pPr>
-    </w:p>
-    <w:p>
-      <w:pPr>
-        <w:jc w:val="center"/>
-        <w:rPr>
-          <w:rFonts w:ascii="Arial" w:hAnsi="Arial" w:cs="Arial"/>
-          <w:sz w:val="32"/>
-        </w:rPr>
-      </w:pPr>
-    </w:p>
-    <w:p>
-      <w:pPr>
-        <w:jc w:val="center"/>
-        <w:rPr>
-          <w:rFonts w:ascii="Arial" w:hAnsi="Arial" w:cs="Arial"/>
-          <w:sz w:val="32"/>
-        </w:rPr>
-      </w:pPr>
-    </w:p>
-    <w:p>
-      <w:pPr>
-        <w:jc w:val="center"/>
-        <w:rPr>
-          <w:rFonts w:ascii="Arial" w:hAnsi="Arial" w:cs="Arial"/>
-          <w:sz w:val="32"/>
-        </w:rPr>
-      </w:pPr>
-    </w:p>
-    <w:p>
-      <w:pPr>
-        <w:jc w:val="center"/>
-        <w:rPr>
-          <w:rFonts w:ascii="Arial" w:hAnsi="Arial" w:cs="Arial"/>
-          <w:sz w:val="32"/>
-        </w:rPr>
-      </w:pPr>
     </w:p>
     <w:p>
       <w:pPr>
@@ -500,8 +493,17 @@
           <w:rFonts w:ascii="Arial" w:hAnsi="Arial" w:cs="Arial"/>
           <w:sz w:val="32"/>
         </w:rPr>
-        <w:t>Jair Lopes Junior</w:t>
-      </w:r>
+        <w:t xml:space="preserve">Gabriel Mendes </w:t>
+      </w:r>
+      <w:proofErr w:type="spellStart"/>
+      <w:r>
+        <w:rPr>
+          <w:rFonts w:ascii="Arial" w:hAnsi="Arial" w:cs="Arial"/>
+          <w:sz w:val="32"/>
+        </w:rPr>
+        <w:t>Stefanello</w:t>
+      </w:r>
+      <w:proofErr w:type="spellEnd"/>
     </w:p>
     <w:p>
       <w:pPr>
@@ -516,31 +518,13 @@
           <w:sz w:val="32"/>
         </w:rPr>
       </w:pPr>
-      <w:proofErr w:type="spellStart"/>
-      <w:r>
-        <w:rPr>
-          <w:rFonts w:ascii="Arial" w:hAnsi="Arial" w:cs="Arial"/>
-          <w:sz w:val="32"/>
-        </w:rPr>
-        <w:t>Marius</w:t>
-      </w:r>
-      <w:proofErr w:type="spellEnd"/>
-      <w:r>
-        <w:rPr>
-          <w:rFonts w:ascii="Arial" w:hAnsi="Arial" w:cs="Arial"/>
-          <w:sz w:val="32"/>
-        </w:rPr>
-        <w:t xml:space="preserve"> Jorge </w:t>
-      </w:r>
-      <w:proofErr w:type="spellStart"/>
-      <w:r>
-        <w:rPr>
-          <w:rFonts w:ascii="Arial" w:hAnsi="Arial" w:cs="Arial"/>
-          <w:sz w:val="32"/>
-        </w:rPr>
-        <w:t>Pessi</w:t>
-      </w:r>
-      <w:proofErr w:type="spellEnd"/>
+      <w:r>
+        <w:rPr>
+          <w:rFonts w:ascii="Arial" w:hAnsi="Arial" w:cs="Arial"/>
+          <w:sz w:val="32"/>
+        </w:rPr>
+        <w:t>Jair Lopes Junior</w:t>
+      </w:r>
     </w:p>
     <w:p>
       <w:pPr>
@@ -555,6 +539,45 @@
           <w:sz w:val="32"/>
         </w:rPr>
       </w:pPr>
+      <w:proofErr w:type="spellStart"/>
+      <w:r>
+        <w:rPr>
+          <w:rFonts w:ascii="Arial" w:hAnsi="Arial" w:cs="Arial"/>
+          <w:sz w:val="32"/>
+        </w:rPr>
+        <w:t>Marius</w:t>
+      </w:r>
+      <w:proofErr w:type="spellEnd"/>
+      <w:r>
+        <w:rPr>
+          <w:rFonts w:ascii="Arial" w:hAnsi="Arial" w:cs="Arial"/>
+          <w:sz w:val="32"/>
+        </w:rPr>
+        <w:t xml:space="preserve"> Jorge </w:t>
+      </w:r>
+      <w:proofErr w:type="spellStart"/>
+      <w:r>
+        <w:rPr>
+          <w:rFonts w:ascii="Arial" w:hAnsi="Arial" w:cs="Arial"/>
+          <w:sz w:val="32"/>
+        </w:rPr>
+        <w:t>Pessi</w:t>
+      </w:r>
+      <w:proofErr w:type="spellEnd"/>
+    </w:p>
+    <w:p>
+      <w:pPr>
+        <w:pStyle w:val="PargrafodaLista"/>
+        <w:numPr>
+          <w:ilvl w:val="0"/>
+          <w:numId w:val="1"/>
+        </w:numPr>
+        <w:jc w:val="both"/>
+        <w:rPr>
+          <w:rFonts w:ascii="Arial" w:hAnsi="Arial" w:cs="Arial"/>
+          <w:sz w:val="32"/>
+        </w:rPr>
+      </w:pPr>
       <w:r>
         <w:rPr>
           <w:rFonts w:ascii="Arial" w:hAnsi="Arial" w:cs="Arial"/>
@@ -657,7 +680,6 @@
           <w:sz w:val="28"/>
           <w:szCs w:val="28"/>
         </w:rPr>
-        <w:lastRenderedPageBreak/>
         <w:t>DOCUMENTO DE ESPECIFICAÇÃO DE REQUESITOS</w:t>
       </w:r>
     </w:p>
@@ -928,23 +950,7 @@
           <w:sz w:val="24"/>
           <w:szCs w:val="24"/>
         </w:rPr>
-        <w:t xml:space="preserve">Também terá </w:t>
-      </w:r>
-      <w:r>
-        <w:rPr>
-          <w:rFonts w:ascii="Arial" w:hAnsi="Arial" w:cs="Arial"/>
-          <w:sz w:val="24"/>
-          <w:szCs w:val="24"/>
-        </w:rPr>
-        <w:t xml:space="preserve">no menu </w:t>
-      </w:r>
-      <w:r>
-        <w:rPr>
-          <w:rFonts w:ascii="Arial" w:hAnsi="Arial" w:cs="Arial"/>
-          <w:sz w:val="24"/>
-          <w:szCs w:val="24"/>
-        </w:rPr>
-        <w:t xml:space="preserve">Home do Software os </w:t>
+        <w:t xml:space="preserve">Também terá no menu Home do Software os </w:t>
       </w:r>
       <w:proofErr w:type="spellStart"/>
       <w:r>
@@ -994,39 +1000,7 @@
           <w:sz w:val="24"/>
           <w:szCs w:val="24"/>
         </w:rPr>
-        <w:t>Também</w:t>
-      </w:r>
-      <w:r>
-        <w:rPr>
-          <w:rFonts w:ascii="Arial" w:hAnsi="Arial" w:cs="Arial"/>
-          <w:sz w:val="24"/>
-          <w:szCs w:val="24"/>
-        </w:rPr>
-        <w:t xml:space="preserve"> terá no menu</w:t>
-      </w:r>
-      <w:r>
-        <w:rPr>
-          <w:rFonts w:ascii="Arial" w:hAnsi="Arial" w:cs="Arial"/>
-          <w:sz w:val="24"/>
-          <w:szCs w:val="24"/>
-        </w:rPr>
-        <w:t xml:space="preserve"> </w:t>
-      </w:r>
-      <w:r>
-        <w:rPr>
-          <w:rFonts w:ascii="Arial" w:hAnsi="Arial" w:cs="Arial"/>
-          <w:sz w:val="24"/>
-          <w:szCs w:val="24"/>
-        </w:rPr>
-        <w:t>Postagens</w:t>
-      </w:r>
-      <w:r>
-        <w:rPr>
-          <w:rFonts w:ascii="Arial" w:hAnsi="Arial" w:cs="Arial"/>
-          <w:sz w:val="24"/>
-          <w:szCs w:val="24"/>
-        </w:rPr>
-        <w:t xml:space="preserve"> do Software os </w:t>
+        <w:t xml:space="preserve">Também terá no menu Postagens do Software os </w:t>
       </w:r>
       <w:proofErr w:type="spellStart"/>
       <w:r>
@@ -1044,39 +1018,7 @@
           <w:sz w:val="24"/>
           <w:szCs w:val="24"/>
         </w:rPr>
-        <w:t xml:space="preserve"> para visualização dos</w:t>
-      </w:r>
-      <w:r>
-        <w:rPr>
-          <w:rFonts w:ascii="Arial" w:hAnsi="Arial" w:cs="Arial"/>
-          <w:sz w:val="24"/>
-          <w:szCs w:val="24"/>
-        </w:rPr>
-        <w:t xml:space="preserve"> relatos dos</w:t>
-      </w:r>
-      <w:r>
-        <w:rPr>
-          <w:rFonts w:ascii="Arial" w:hAnsi="Arial" w:cs="Arial"/>
-          <w:sz w:val="24"/>
-          <w:szCs w:val="24"/>
-        </w:rPr>
-        <w:t xml:space="preserve"> </w:t>
-      </w:r>
-      <w:r>
-        <w:rPr>
-          <w:rFonts w:ascii="Arial" w:hAnsi="Arial" w:cs="Arial"/>
-          <w:sz w:val="24"/>
-          <w:szCs w:val="24"/>
-        </w:rPr>
-        <w:t>Usuários</w:t>
-      </w:r>
-      <w:r>
-        <w:rPr>
-          <w:rFonts w:ascii="Arial" w:hAnsi="Arial" w:cs="Arial"/>
-          <w:sz w:val="24"/>
-          <w:szCs w:val="24"/>
-        </w:rPr>
-        <w:t>.</w:t>
+        <w:t xml:space="preserve"> para visualização dos relatos dos Usuários.</w:t>
       </w:r>
     </w:p>
     <w:p>
@@ -1470,42 +1412,7 @@
           <w:rFonts w:ascii="Arial" w:eastAsia="Arial" w:hAnsi="Arial" w:cs="Arial"/>
           <w:color w:val="000000" w:themeColor="text1"/>
         </w:rPr>
-        <w:t>Deﬁnir</w:t>
-      </w:r>
-      <w:r>
-        <w:rPr>
-          <w:rFonts w:ascii="Arial" w:eastAsia="Arial" w:hAnsi="Arial" w:cs="Arial"/>
-          <w:color w:val="000000" w:themeColor="text1"/>
-        </w:rPr>
-        <w:t xml:space="preserve"> com</w:t>
-      </w:r>
-      <w:r>
-        <w:rPr>
-          <w:rFonts w:ascii="Arial" w:eastAsia="Arial" w:hAnsi="Arial" w:cs="Arial"/>
-          <w:color w:val="000000" w:themeColor="text1"/>
-        </w:rPr>
-        <w:t>o</w:t>
-      </w:r>
-      <w:r>
-        <w:rPr>
-          <w:rFonts w:ascii="Arial" w:eastAsia="Arial" w:hAnsi="Arial" w:cs="Arial"/>
-          <w:color w:val="000000" w:themeColor="text1"/>
-        </w:rPr>
-        <w:t xml:space="preserve"> o software interage com os usuários </w:t>
-      </w:r>
-      <w:r>
-        <w:rPr>
-          <w:rFonts w:ascii="Arial" w:eastAsia="Arial" w:hAnsi="Arial" w:cs="Arial"/>
-          <w:color w:val="000000" w:themeColor="text1"/>
-        </w:rPr>
-        <w:t>do sistema,</w:t>
-      </w:r>
-      <w:r>
-        <w:rPr>
-          <w:rFonts w:ascii="Arial" w:eastAsia="Arial" w:hAnsi="Arial" w:cs="Arial"/>
-          <w:color w:val="000000" w:themeColor="text1"/>
-        </w:rPr>
-        <w:t xml:space="preserve"> definir a melhor </w:t>
+        <w:t xml:space="preserve">Deﬁnir como o software interage com os usuários do sistema, definir a melhor </w:t>
       </w:r>
       <w:r>
         <w:rPr>
@@ -1521,14 +1428,7 @@
           <w:rFonts w:ascii="Arial" w:eastAsia="Arial" w:hAnsi="Arial" w:cs="Arial"/>
           <w:color w:val="000000" w:themeColor="text1"/>
         </w:rPr>
-        <w:t xml:space="preserve"> de Hardware para o sistema</w:t>
-      </w:r>
-      <w:r>
-        <w:rPr>
-          <w:rFonts w:ascii="Arial" w:eastAsia="Arial" w:hAnsi="Arial" w:cs="Arial"/>
-          <w:color w:val="000000" w:themeColor="text1"/>
-        </w:rPr>
-        <w:t xml:space="preserve">. Detalhar </w:t>
+        <w:t xml:space="preserve"> de Hardware para o sistema. Detalhar </w:t>
       </w:r>
       <w:r>
         <w:rPr>
@@ -3192,6 +3092,7 @@
   <w:style w:type="character" w:default="1" w:styleId="Fontepargpadro">
     <w:name w:val="Default Paragraph Font"/>
     <w:uiPriority w:val="1"/>
+    <w:semiHidden/>
     <w:unhideWhenUsed/>
   </w:style>
   <w:style w:type="table" w:default="1" w:styleId="Tabelanormal">

</xml_diff>

<commit_message>
Alterado o Documento de Requisitos
</commit_message>
<xml_diff>
--- a/Documentação/documento-de-requisitos.docx
+++ b/Documentação/documento-de-requisitos.docx
@@ -420,8 +420,6 @@
           <w:u w:val="single"/>
         </w:rPr>
       </w:pPr>
-      <w:bookmarkStart w:id="0" w:name="_GoBack"/>
-      <w:bookmarkEnd w:id="0"/>
     </w:p>
     <w:p>
       <w:pPr>
@@ -772,13 +770,37 @@
         <w:rPr>
           <w:rFonts w:ascii="Arial" w:eastAsia="Arial" w:hAnsi="Arial" w:cs="Arial"/>
         </w:rPr>
-        <w:t>Auxiliar os usuários de forma gratuita em relação a qualquer tipo de doença psicologica</w:t>
+        <w:t xml:space="preserve">Auxiliar os usuários de forma gratuita em relação a qualquer tipo de </w:t>
       </w:r>
       <w:r>
         <w:rPr>
           <w:rFonts w:ascii="Arial" w:eastAsia="Arial" w:hAnsi="Arial" w:cs="Arial"/>
         </w:rPr>
-        <w:t xml:space="preserve"> e também os psicologos que desejam ter uma renda extra, tendo como um primeiro contato um assistente virtual, também terá a opção do usuário relatar o seu problema psicologico (publico ou anonimo) e também terá uma lista de psicologos a disposição para futuras consultas, a cada N consulta realizadas, o psicologo atende de forma gratuita uma das pessoas que relataram o seu problema na plataforma.</w:t>
+        <w:t xml:space="preserve">problema </w:t>
+      </w:r>
+      <w:r>
+        <w:rPr>
+          <w:rFonts w:ascii="Arial" w:eastAsia="Arial" w:hAnsi="Arial" w:cs="Arial"/>
+        </w:rPr>
+        <w:t>psicologico</w:t>
+      </w:r>
+      <w:r>
+        <w:rPr>
+          <w:rFonts w:ascii="Arial" w:eastAsia="Arial" w:hAnsi="Arial" w:cs="Arial"/>
+        </w:rPr>
+        <w:t xml:space="preserve"> e também os psicologos que desejam ter uma renda extra, tendo como um primeiro contato um assistente virtual, também terá a opção do usuário relatar o seu problema psicologico (publico ou anonimo) e também terá uma lista de psicologos a disposição </w:t>
+      </w:r>
+      <w:r>
+        <w:rPr>
+          <w:rFonts w:ascii="Arial" w:eastAsia="Arial" w:hAnsi="Arial" w:cs="Arial"/>
+        </w:rPr>
+        <w:t>para futuras consultas, a cada cinco</w:t>
+      </w:r>
+      <w:r>
+        <w:rPr>
+          <w:rFonts w:ascii="Arial" w:eastAsia="Arial" w:hAnsi="Arial" w:cs="Arial"/>
+        </w:rPr>
+        <w:t xml:space="preserve"> consulta realizadas, o psicologo atende de forma gratuita uma das pessoas que relataram o seu problema na plataforma.</w:t>
       </w:r>
     </w:p>
     <w:p>
@@ -1471,14 +1493,39 @@
           <w:rFonts w:ascii="Arial" w:eastAsia="Arial" w:hAnsi="Arial" w:cs="Arial"/>
           <w:color w:val="000000" w:themeColor="text1"/>
         </w:rPr>
-        <w:t>das interfaces, levantado através de um protótipo ou de estudos em papel</w:t>
+        <w:t xml:space="preserve">das interfaces, levantado através de um protótipo ou de </w:t>
       </w:r>
       <w:r>
         <w:rPr>
           <w:rFonts w:ascii="Arial" w:eastAsia="Arial" w:hAnsi="Arial" w:cs="Arial"/>
           <w:color w:val="000000" w:themeColor="text1"/>
-        </w:rPr>
-        <w:t>).</w:t>
+          <w:u w:val="single"/>
+        </w:rPr>
+        <w:t>estud</w:t>
+      </w:r>
+      <w:bookmarkStart w:id="0" w:name="_GoBack"/>
+      <w:bookmarkEnd w:id="0"/>
+      <w:r>
+        <w:rPr>
+          <w:rFonts w:ascii="Arial" w:eastAsia="Arial" w:hAnsi="Arial" w:cs="Arial"/>
+          <w:color w:val="000000" w:themeColor="text1"/>
+          <w:u w:val="single"/>
+        </w:rPr>
+        <w:t>os</w:t>
+      </w:r>
+      <w:r>
+        <w:rPr>
+          <w:rFonts w:ascii="Arial" w:eastAsia="Arial" w:hAnsi="Arial" w:cs="Arial"/>
+          <w:color w:val="000000" w:themeColor="text1"/>
+        </w:rPr>
+        <w:t xml:space="preserve"> em papel</w:t>
+      </w:r>
+      <w:r>
+        <w:rPr>
+          <w:rFonts w:ascii="Arial" w:eastAsia="Arial" w:hAnsi="Arial" w:cs="Arial"/>
+          <w:color w:val="000000" w:themeColor="text1"/>
+        </w:rPr>
+        <w:t>.</w:t>
       </w:r>
     </w:p>
     <w:p>

</xml_diff>